<commit_message>
phase 3 table done
</commit_message>
<xml_diff>
--- a/src/site/chats/Evaluation Table.docx
+++ b/src/site/chats/Evaluation Table.docx
@@ -6936,16 +6936,7 @@
               <w:jc w:val="center"/>
             </w:pPr>
             <w:r>
-              <w:t>(3/7+3/7+3/3+</w:t>
-            </w:r>
-            <w:r>
-              <w:t>3/3+</w:t>
-            </w:r>
-            <w:r>
-              <w:t>4/4+2/3)=</w:t>
-            </w:r>
-            <w:r>
-              <w:t>66/6%</w:t>
+              <w:t>(3/7+3/7+3/3+3/3+4/4+2/3)=66/6%</w:t>
             </w:r>
           </w:p>
         </w:tc>
@@ -8112,7 +8103,7 @@
       </w:tr>
       <w:tr>
         <w:trPr>
-          <w:trHeight w:val="648"/>
+          <w:trHeight w:val="558"/>
         </w:trPr>
         <w:tc>
           <w:tcPr>
@@ -8416,7 +8407,14 @@
             </w:tcBorders>
             <w:vAlign w:val="center"/>
           </w:tcPr>
-          <w:p/>
+          <w:p>
+            <w:pPr>
+              <w:jc w:val="center"/>
+            </w:pPr>
+            <w:r>
+              <w:t>Yes</w:t>
+            </w:r>
+          </w:p>
         </w:tc>
         <w:tc>
           <w:tcPr>
@@ -8427,14 +8425,24 @@
             <w:pPr>
               <w:jc w:val="center"/>
             </w:pPr>
-          </w:p>
-        </w:tc>
-        <w:tc>
-          <w:tcPr>
-            <w:tcW w:w="1350" w:type="dxa"/>
-            <w:vAlign w:val="center"/>
-          </w:tcPr>
-          <w:p/>
+            <w:r>
+              <w:t>Yes</w:t>
+            </w:r>
+          </w:p>
+        </w:tc>
+        <w:tc>
+          <w:tcPr>
+            <w:tcW w:w="1350" w:type="dxa"/>
+            <w:vAlign w:val="center"/>
+          </w:tcPr>
+          <w:p>
+            <w:pPr>
+              <w:jc w:val="center"/>
+            </w:pPr>
+            <w:r>
+              <w:t>Yes</w:t>
+            </w:r>
+          </w:p>
         </w:tc>
         <w:tc>
           <w:tcPr>
@@ -8442,11 +8450,15 @@
             <w:tcBorders>
               <w:right w:val="single" w:sz="12" w:space="0" w:color="auto"/>
             </w:tcBorders>
-          </w:tcPr>
-          <w:p>
-            <w:pPr>
-              <w:jc w:val="center"/>
-            </w:pPr>
+            <w:vAlign w:val="center"/>
+          </w:tcPr>
+          <w:p>
+            <w:pPr>
+              <w:jc w:val="center"/>
+            </w:pPr>
+            <w:r>
+              <w:t>No</w:t>
+            </w:r>
           </w:p>
         </w:tc>
         <w:tc>
@@ -8461,6 +8473,9 @@
             <w:pPr>
               <w:jc w:val="center"/>
             </w:pPr>
+            <w:r>
+              <w:t>Yes</w:t>
+            </w:r>
           </w:p>
         </w:tc>
         <w:tc>
@@ -8472,6 +8487,9 @@
             <w:pPr>
               <w:jc w:val="center"/>
             </w:pPr>
+            <w:r>
+              <w:t>Yes</w:t>
+            </w:r>
           </w:p>
         </w:tc>
         <w:tc>
@@ -8479,7 +8497,14 @@
             <w:tcW w:w="1710" w:type="dxa"/>
             <w:vAlign w:val="center"/>
           </w:tcPr>
-          <w:p/>
+          <w:p>
+            <w:pPr>
+              <w:jc w:val="center"/>
+            </w:pPr>
+            <w:r>
+              <w:t>Yes</w:t>
+            </w:r>
+          </w:p>
         </w:tc>
         <w:tc>
           <w:tcPr>
@@ -8493,20 +8518,26 @@
             <w:pPr>
               <w:jc w:val="center"/>
             </w:pPr>
-          </w:p>
-        </w:tc>
-        <w:tc>
-          <w:tcPr>
-            <w:tcW w:w="1350" w:type="dxa"/>
-            <w:tcBorders>
-              <w:left w:val="single" w:sz="12" w:space="0" w:color="auto"/>
-            </w:tcBorders>
-            <w:vAlign w:val="center"/>
-          </w:tcPr>
-          <w:p>
-            <w:pPr>
-              <w:jc w:val="center"/>
-            </w:pPr>
+            <w:r>
+              <w:t>Yes</w:t>
+            </w:r>
+          </w:p>
+        </w:tc>
+        <w:tc>
+          <w:tcPr>
+            <w:tcW w:w="1350" w:type="dxa"/>
+            <w:tcBorders>
+              <w:left w:val="single" w:sz="12" w:space="0" w:color="auto"/>
+            </w:tcBorders>
+            <w:vAlign w:val="center"/>
+          </w:tcPr>
+          <w:p>
+            <w:pPr>
+              <w:jc w:val="center"/>
+            </w:pPr>
+            <w:r>
+              <w:t>Yes</w:t>
+            </w:r>
           </w:p>
         </w:tc>
         <w:tc>
@@ -8518,6 +8549,9 @@
             <w:pPr>
               <w:jc w:val="center"/>
             </w:pPr>
+            <w:r>
+              <w:t>Yes</w:t>
+            </w:r>
           </w:p>
         </w:tc>
         <w:tc>
@@ -8530,6 +8564,9 @@
             <w:pPr>
               <w:jc w:val="center"/>
             </w:pPr>
+            <w:r>
+              <w:t>Yes</w:t>
+            </w:r>
           </w:p>
         </w:tc>
         <w:tc>
@@ -8544,6 +8581,9 @@
             <w:pPr>
               <w:jc w:val="center"/>
             </w:pPr>
+            <w:r>
+              <w:t>Yes</w:t>
+            </w:r>
           </w:p>
         </w:tc>
         <w:tc>
@@ -8555,17 +8595,27 @@
             <w:pPr>
               <w:jc w:val="center"/>
             </w:pPr>
-          </w:p>
-        </w:tc>
-        <w:tc>
-          <w:tcPr>
-            <w:tcW w:w="1350" w:type="dxa"/>
-            <w:tcBorders>
-              <w:right w:val="single" w:sz="12" w:space="0" w:color="auto"/>
-            </w:tcBorders>
-            <w:vAlign w:val="center"/>
-          </w:tcPr>
-          <w:p/>
+            <w:r>
+              <w:t>Yes</w:t>
+            </w:r>
+          </w:p>
+        </w:tc>
+        <w:tc>
+          <w:tcPr>
+            <w:tcW w:w="1350" w:type="dxa"/>
+            <w:tcBorders>
+              <w:right w:val="single" w:sz="12" w:space="0" w:color="auto"/>
+            </w:tcBorders>
+            <w:vAlign w:val="center"/>
+          </w:tcPr>
+          <w:p>
+            <w:pPr>
+              <w:jc w:val="center"/>
+            </w:pPr>
+            <w:r>
+              <w:t>Yes</w:t>
+            </w:r>
+          </w:p>
         </w:tc>
       </w:tr>
       <w:tr>
@@ -8602,6 +8652,9 @@
             <w:pPr>
               <w:jc w:val="center"/>
             </w:pPr>
+            <w:r>
+              <w:t>No</w:t>
+            </w:r>
           </w:p>
         </w:tc>
         <w:tc>
@@ -8613,14 +8666,24 @@
             <w:pPr>
               <w:jc w:val="center"/>
             </w:pPr>
-          </w:p>
-        </w:tc>
-        <w:tc>
-          <w:tcPr>
-            <w:tcW w:w="1350" w:type="dxa"/>
-            <w:vAlign w:val="center"/>
-          </w:tcPr>
-          <w:p/>
+            <w:r>
+              <w:t>No</w:t>
+            </w:r>
+          </w:p>
+        </w:tc>
+        <w:tc>
+          <w:tcPr>
+            <w:tcW w:w="1350" w:type="dxa"/>
+            <w:vAlign w:val="center"/>
+          </w:tcPr>
+          <w:p>
+            <w:pPr>
+              <w:jc w:val="center"/>
+            </w:pPr>
+            <w:r>
+              <w:t>Yes</w:t>
+            </w:r>
+          </w:p>
         </w:tc>
         <w:tc>
           <w:tcPr>
@@ -8628,11 +8691,15 @@
             <w:tcBorders>
               <w:right w:val="single" w:sz="12" w:space="0" w:color="auto"/>
             </w:tcBorders>
-          </w:tcPr>
-          <w:p>
-            <w:pPr>
-              <w:jc w:val="center"/>
-            </w:pPr>
+            <w:vAlign w:val="center"/>
+          </w:tcPr>
+          <w:p>
+            <w:pPr>
+              <w:jc w:val="center"/>
+            </w:pPr>
+            <w:r>
+              <w:t>Yes</w:t>
+            </w:r>
           </w:p>
         </w:tc>
         <w:tc>
@@ -8647,6 +8714,9 @@
             <w:pPr>
               <w:jc w:val="center"/>
             </w:pPr>
+            <w:r>
+              <w:t>No</w:t>
+            </w:r>
           </w:p>
         </w:tc>
         <w:tc>
@@ -8654,7 +8724,17 @@
             <w:tcW w:w="1710" w:type="dxa"/>
             <w:vAlign w:val="center"/>
           </w:tcPr>
-          <w:p/>
+          <w:p>
+            <w:pPr>
+              <w:jc w:val="center"/>
+            </w:pPr>
+            <w:r>
+              <w:t>No</w:t>
+            </w:r>
+            <w:r>
+              <w:t>(it did it byitself)</w:t>
+            </w:r>
+          </w:p>
         </w:tc>
         <w:tc>
           <w:tcPr>
@@ -8665,6 +8745,9 @@
             <w:pPr>
               <w:jc w:val="center"/>
             </w:pPr>
+            <w:r>
+              <w:t>Yes</w:t>
+            </w:r>
           </w:p>
         </w:tc>
         <w:tc>
@@ -8679,20 +8762,26 @@
             <w:pPr>
               <w:jc w:val="center"/>
             </w:pPr>
-          </w:p>
-        </w:tc>
-        <w:tc>
-          <w:tcPr>
-            <w:tcW w:w="1350" w:type="dxa"/>
-            <w:tcBorders>
-              <w:left w:val="single" w:sz="12" w:space="0" w:color="auto"/>
-            </w:tcBorders>
-            <w:vAlign w:val="center"/>
-          </w:tcPr>
-          <w:p>
-            <w:pPr>
-              <w:jc w:val="center"/>
-            </w:pPr>
+            <w:r>
+              <w:t>Yes</w:t>
+            </w:r>
+          </w:p>
+        </w:tc>
+        <w:tc>
+          <w:tcPr>
+            <w:tcW w:w="1350" w:type="dxa"/>
+            <w:tcBorders>
+              <w:left w:val="single" w:sz="12" w:space="0" w:color="auto"/>
+            </w:tcBorders>
+            <w:vAlign w:val="center"/>
+          </w:tcPr>
+          <w:p>
+            <w:pPr>
+              <w:jc w:val="center"/>
+            </w:pPr>
+            <w:r>
+              <w:t>No</w:t>
+            </w:r>
           </w:p>
         </w:tc>
         <w:tc>
@@ -8704,6 +8793,9 @@
             <w:pPr>
               <w:jc w:val="center"/>
             </w:pPr>
+            <w:r>
+              <w:t>Yes</w:t>
+            </w:r>
           </w:p>
         </w:tc>
         <w:tc>
@@ -8716,6 +8808,9 @@
             <w:pPr>
               <w:jc w:val="center"/>
             </w:pPr>
+            <w:r>
+              <w:t>No</w:t>
+            </w:r>
           </w:p>
         </w:tc>
         <w:tc>
@@ -8726,7 +8821,14 @@
             </w:tcBorders>
             <w:vAlign w:val="center"/>
           </w:tcPr>
-          <w:p/>
+          <w:p>
+            <w:pPr>
+              <w:jc w:val="center"/>
+            </w:pPr>
+            <w:r>
+              <w:t>No</w:t>
+            </w:r>
+          </w:p>
         </w:tc>
         <w:tc>
           <w:tcPr>
@@ -8737,20 +8839,26 @@
             <w:pPr>
               <w:jc w:val="center"/>
             </w:pPr>
-          </w:p>
-        </w:tc>
-        <w:tc>
-          <w:tcPr>
-            <w:tcW w:w="1350" w:type="dxa"/>
-            <w:tcBorders>
-              <w:right w:val="single" w:sz="12" w:space="0" w:color="auto"/>
-            </w:tcBorders>
-            <w:vAlign w:val="center"/>
-          </w:tcPr>
-          <w:p>
-            <w:pPr>
-              <w:jc w:val="center"/>
-            </w:pPr>
+            <w:r>
+              <w:t>Yes</w:t>
+            </w:r>
+          </w:p>
+        </w:tc>
+        <w:tc>
+          <w:tcPr>
+            <w:tcW w:w="1350" w:type="dxa"/>
+            <w:tcBorders>
+              <w:right w:val="single" w:sz="12" w:space="0" w:color="auto"/>
+            </w:tcBorders>
+            <w:vAlign w:val="center"/>
+          </w:tcPr>
+          <w:p>
+            <w:pPr>
+              <w:jc w:val="center"/>
+            </w:pPr>
+            <w:r>
+              <w:t>Yes</w:t>
+            </w:r>
           </w:p>
         </w:tc>
       </w:tr>
@@ -8788,6 +8896,9 @@
             <w:pPr>
               <w:jc w:val="center"/>
             </w:pPr>
+            <w:r>
+              <w:t>8</w:t>
+            </w:r>
           </w:p>
         </w:tc>
         <w:tc>
@@ -8799,17 +8910,23 @@
             <w:pPr>
               <w:jc w:val="center"/>
             </w:pPr>
-          </w:p>
-        </w:tc>
-        <w:tc>
-          <w:tcPr>
-            <w:tcW w:w="1350" w:type="dxa"/>
-            <w:vAlign w:val="center"/>
-          </w:tcPr>
-          <w:p>
-            <w:pPr>
-              <w:jc w:val="center"/>
-            </w:pPr>
+            <w:r>
+              <w:t>11</w:t>
+            </w:r>
+          </w:p>
+        </w:tc>
+        <w:tc>
+          <w:tcPr>
+            <w:tcW w:w="1350" w:type="dxa"/>
+            <w:vAlign w:val="center"/>
+          </w:tcPr>
+          <w:p>
+            <w:pPr>
+              <w:jc w:val="center"/>
+            </w:pPr>
+            <w:r>
+              <w:t>9</w:t>
+            </w:r>
           </w:p>
         </w:tc>
         <w:tc>
@@ -8818,11 +8935,15 @@
             <w:tcBorders>
               <w:right w:val="single" w:sz="12" w:space="0" w:color="auto"/>
             </w:tcBorders>
-          </w:tcPr>
-          <w:p>
-            <w:pPr>
-              <w:jc w:val="center"/>
-            </w:pPr>
+            <w:vAlign w:val="center"/>
+          </w:tcPr>
+          <w:p>
+            <w:pPr>
+              <w:jc w:val="center"/>
+            </w:pPr>
+            <w:r>
+              <w:t>11</w:t>
+            </w:r>
           </w:p>
         </w:tc>
         <w:tc>
@@ -8836,7 +8957,13 @@
           <w:p>
             <w:pPr>
               <w:jc w:val="center"/>
-            </w:pPr>
+              <w:rPr>
+                <w:lang w:val="el-GR"/>
+              </w:rPr>
+            </w:pPr>
+            <w:r>
+              <w:t>6</w:t>
+            </w:r>
           </w:p>
         </w:tc>
         <w:tc>
@@ -8848,6 +8975,9 @@
             <w:pPr>
               <w:jc w:val="center"/>
             </w:pPr>
+            <w:r>
+              <w:t>11</w:t>
+            </w:r>
           </w:p>
         </w:tc>
         <w:tc>
@@ -8859,6 +8989,9 @@
             <w:pPr>
               <w:jc w:val="center"/>
             </w:pPr>
+            <w:r>
+              <w:t>9</w:t>
+            </w:r>
           </w:p>
         </w:tc>
         <w:tc>
@@ -8869,20 +9002,30 @@
             </w:tcBorders>
             <w:vAlign w:val="center"/>
           </w:tcPr>
-          <w:p/>
-        </w:tc>
-        <w:tc>
-          <w:tcPr>
-            <w:tcW w:w="1350" w:type="dxa"/>
-            <w:tcBorders>
-              <w:left w:val="single" w:sz="12" w:space="0" w:color="auto"/>
-            </w:tcBorders>
-            <w:vAlign w:val="center"/>
-          </w:tcPr>
-          <w:p>
-            <w:pPr>
-              <w:jc w:val="center"/>
-            </w:pPr>
+          <w:p>
+            <w:pPr>
+              <w:jc w:val="center"/>
+            </w:pPr>
+            <w:r>
+              <w:t>9</w:t>
+            </w:r>
+          </w:p>
+        </w:tc>
+        <w:tc>
+          <w:tcPr>
+            <w:tcW w:w="1350" w:type="dxa"/>
+            <w:tcBorders>
+              <w:left w:val="single" w:sz="12" w:space="0" w:color="auto"/>
+            </w:tcBorders>
+            <w:vAlign w:val="center"/>
+          </w:tcPr>
+          <w:p>
+            <w:pPr>
+              <w:jc w:val="center"/>
+            </w:pPr>
+            <w:r>
+              <w:t>11</w:t>
+            </w:r>
           </w:p>
         </w:tc>
         <w:tc>
@@ -8894,6 +9037,9 @@
             <w:pPr>
               <w:jc w:val="center"/>
             </w:pPr>
+            <w:r>
+              <w:t>7</w:t>
+            </w:r>
           </w:p>
         </w:tc>
         <w:tc>
@@ -8906,6 +9052,9 @@
             <w:pPr>
               <w:jc w:val="center"/>
             </w:pPr>
+            <w:r>
+              <w:t>11</w:t>
+            </w:r>
           </w:p>
         </w:tc>
         <w:tc>
@@ -8916,7 +9065,14 @@
             </w:tcBorders>
             <w:vAlign w:val="center"/>
           </w:tcPr>
-          <w:p/>
+          <w:p>
+            <w:pPr>
+              <w:jc w:val="center"/>
+            </w:pPr>
+            <w:r>
+              <w:t>4</w:t>
+            </w:r>
+          </w:p>
         </w:tc>
         <w:tc>
           <w:tcPr>
@@ -8927,17 +9083,27 @@
             <w:pPr>
               <w:jc w:val="center"/>
             </w:pPr>
-          </w:p>
-        </w:tc>
-        <w:tc>
-          <w:tcPr>
-            <w:tcW w:w="1350" w:type="dxa"/>
-            <w:tcBorders>
-              <w:right w:val="single" w:sz="12" w:space="0" w:color="auto"/>
-            </w:tcBorders>
-            <w:vAlign w:val="center"/>
-          </w:tcPr>
-          <w:p/>
+            <w:r>
+              <w:t>4</w:t>
+            </w:r>
+          </w:p>
+        </w:tc>
+        <w:tc>
+          <w:tcPr>
+            <w:tcW w:w="1350" w:type="dxa"/>
+            <w:tcBorders>
+              <w:right w:val="single" w:sz="12" w:space="0" w:color="auto"/>
+            </w:tcBorders>
+            <w:vAlign w:val="center"/>
+          </w:tcPr>
+          <w:p>
+            <w:pPr>
+              <w:jc w:val="center"/>
+            </w:pPr>
+            <w:r>
+              <w:t>3</w:t>
+            </w:r>
+          </w:p>
         </w:tc>
       </w:tr>
       <w:tr>
@@ -8973,7 +9139,16 @@
           <w:p>
             <w:pPr>
               <w:jc w:val="center"/>
-            </w:pPr>
+              <w:rPr>
+                <w:lang w:val="el-GR"/>
+              </w:rPr>
+            </w:pPr>
+            <w:r>
+              <w:rPr>
+                <w:lang w:val="el-GR"/>
+              </w:rPr>
+              <w:t>1*(1-0)=1</w:t>
+            </w:r>
           </w:p>
         </w:tc>
         <w:tc>
@@ -8985,17 +9160,23 @@
             <w:pPr>
               <w:jc w:val="center"/>
             </w:pPr>
-          </w:p>
-        </w:tc>
-        <w:tc>
-          <w:tcPr>
-            <w:tcW w:w="1350" w:type="dxa"/>
-            <w:vAlign w:val="center"/>
-          </w:tcPr>
-          <w:p>
-            <w:pPr>
-              <w:jc w:val="center"/>
-            </w:pPr>
+            <w:r>
+              <w:t>0</w:t>
+            </w:r>
+          </w:p>
+        </w:tc>
+        <w:tc>
+          <w:tcPr>
+            <w:tcW w:w="1350" w:type="dxa"/>
+            <w:vAlign w:val="center"/>
+          </w:tcPr>
+          <w:p>
+            <w:pPr>
+              <w:jc w:val="center"/>
+            </w:pPr>
+            <w:r>
+              <w:t>1*(3-0)=3</w:t>
+            </w:r>
           </w:p>
         </w:tc>
         <w:tc>
@@ -9004,11 +9185,15 @@
             <w:tcBorders>
               <w:right w:val="single" w:sz="12" w:space="0" w:color="auto"/>
             </w:tcBorders>
-          </w:tcPr>
-          <w:p>
-            <w:pPr>
-              <w:jc w:val="center"/>
-            </w:pPr>
+            <w:vAlign w:val="center"/>
+          </w:tcPr>
+          <w:p>
+            <w:pPr>
+              <w:jc w:val="center"/>
+            </w:pPr>
+            <w:r>
+              <w:t>1*(2-0)=2</w:t>
+            </w:r>
           </w:p>
         </w:tc>
         <w:tc>
@@ -9023,6 +9208,9 @@
             <w:pPr>
               <w:jc w:val="center"/>
             </w:pPr>
+            <w:r>
+              <w:t>1*(2-0)=2</w:t>
+            </w:r>
           </w:p>
         </w:tc>
         <w:tc>
@@ -9034,6 +9222,9 @@
             <w:pPr>
               <w:jc w:val="center"/>
             </w:pPr>
+            <w:r>
+              <w:t>1*(2-0)=2</w:t>
+            </w:r>
           </w:p>
         </w:tc>
         <w:tc>
@@ -9045,6 +9236,9 @@
             <w:pPr>
               <w:jc w:val="center"/>
             </w:pPr>
+            <w:r>
+              <w:t>0</w:t>
+            </w:r>
           </w:p>
         </w:tc>
         <w:tc>
@@ -9059,20 +9253,32 @@
             <w:pPr>
               <w:jc w:val="center"/>
             </w:pPr>
-          </w:p>
-        </w:tc>
-        <w:tc>
-          <w:tcPr>
-            <w:tcW w:w="1350" w:type="dxa"/>
-            <w:tcBorders>
-              <w:left w:val="single" w:sz="12" w:space="0" w:color="auto"/>
-            </w:tcBorders>
-            <w:vAlign w:val="center"/>
-          </w:tcPr>
-          <w:p>
-            <w:pPr>
-              <w:jc w:val="center"/>
-            </w:pPr>
+            <w:r>
+              <w:t>1*(3-0)=3</w:t>
+            </w:r>
+          </w:p>
+        </w:tc>
+        <w:tc>
+          <w:tcPr>
+            <w:tcW w:w="1350" w:type="dxa"/>
+            <w:tcBorders>
+              <w:left w:val="single" w:sz="12" w:space="0" w:color="auto"/>
+            </w:tcBorders>
+            <w:vAlign w:val="center"/>
+          </w:tcPr>
+          <w:p>
+            <w:pPr>
+              <w:jc w:val="center"/>
+              <w:rPr>
+                <w:lang w:val="el-GR"/>
+              </w:rPr>
+            </w:pPr>
+            <w:r>
+              <w:rPr>
+                <w:lang w:val="el-GR"/>
+              </w:rPr>
+              <w:t>1*(3-1)-2</w:t>
+            </w:r>
           </w:p>
         </w:tc>
         <w:tc>
@@ -9084,6 +9290,9 @@
             <w:pPr>
               <w:jc w:val="center"/>
             </w:pPr>
+            <w:r>
+              <w:t>1*(3-0)=3</w:t>
+            </w:r>
           </w:p>
         </w:tc>
         <w:tc>
@@ -9096,6 +9305,9 @@
             <w:pPr>
               <w:jc w:val="center"/>
             </w:pPr>
+            <w:r>
+              <w:t>1*(1-0)=1</w:t>
+            </w:r>
           </w:p>
         </w:tc>
         <w:tc>
@@ -9110,6 +9322,9 @@
             <w:pPr>
               <w:jc w:val="center"/>
             </w:pPr>
+            <w:r>
+              <w:t>1*(3-0)=3</w:t>
+            </w:r>
           </w:p>
         </w:tc>
         <w:tc>
@@ -9121,20 +9336,26 @@
             <w:pPr>
               <w:jc w:val="center"/>
             </w:pPr>
-          </w:p>
-        </w:tc>
-        <w:tc>
-          <w:tcPr>
-            <w:tcW w:w="1350" w:type="dxa"/>
-            <w:tcBorders>
-              <w:right w:val="single" w:sz="12" w:space="0" w:color="auto"/>
-            </w:tcBorders>
-            <w:vAlign w:val="center"/>
-          </w:tcPr>
-          <w:p>
-            <w:pPr>
-              <w:jc w:val="center"/>
-            </w:pPr>
+            <w:r>
+              <w:t>1*(3-0)=3</w:t>
+            </w:r>
+          </w:p>
+        </w:tc>
+        <w:tc>
+          <w:tcPr>
+            <w:tcW w:w="1350" w:type="dxa"/>
+            <w:tcBorders>
+              <w:right w:val="single" w:sz="12" w:space="0" w:color="auto"/>
+            </w:tcBorders>
+            <w:vAlign w:val="center"/>
+          </w:tcPr>
+          <w:p>
+            <w:pPr>
+              <w:jc w:val="center"/>
+            </w:pPr>
+            <w:r>
+              <w:t>1*(3-0)=3</w:t>
+            </w:r>
           </w:p>
         </w:tc>
       </w:tr>
@@ -9172,6 +9393,9 @@
             <w:pPr>
               <w:jc w:val="center"/>
             </w:pPr>
+            <w:r>
+              <w:t>1*(2-0)=2</w:t>
+            </w:r>
           </w:p>
         </w:tc>
         <w:tc>
@@ -9183,17 +9407,35 @@
             <w:pPr>
               <w:jc w:val="center"/>
             </w:pPr>
-          </w:p>
-        </w:tc>
-        <w:tc>
-          <w:tcPr>
-            <w:tcW w:w="1350" w:type="dxa"/>
-            <w:vAlign w:val="center"/>
-          </w:tcPr>
-          <w:p>
-            <w:pPr>
-              <w:jc w:val="center"/>
-            </w:pPr>
+            <w:r>
+              <w:t>0.5*(1-0)=0.5</w:t>
+            </w:r>
+          </w:p>
+        </w:tc>
+        <w:tc>
+          <w:tcPr>
+            <w:tcW w:w="1350" w:type="dxa"/>
+            <w:vAlign w:val="center"/>
+          </w:tcPr>
+          <w:p>
+            <w:pPr>
+              <w:jc w:val="center"/>
+            </w:pPr>
+            <w:r>
+              <w:t>1*(</w:t>
+            </w:r>
+            <w:r>
+              <w:t>4</w:t>
+            </w:r>
+            <w:r>
+              <w:t>-0)</w:t>
+            </w:r>
+            <w:r>
+              <w:t>=</w:t>
+            </w:r>
+            <w:r>
+              <w:t>4</w:t>
+            </w:r>
           </w:p>
         </w:tc>
         <w:tc>
@@ -9202,11 +9444,15 @@
             <w:tcBorders>
               <w:right w:val="single" w:sz="12" w:space="0" w:color="auto"/>
             </w:tcBorders>
-          </w:tcPr>
-          <w:p>
-            <w:pPr>
-              <w:jc w:val="center"/>
-            </w:pPr>
+            <w:vAlign w:val="center"/>
+          </w:tcPr>
+          <w:p>
+            <w:pPr>
+              <w:jc w:val="center"/>
+            </w:pPr>
+            <w:r>
+              <w:t>1*(3-0)=3</w:t>
+            </w:r>
           </w:p>
         </w:tc>
         <w:tc>
@@ -9221,6 +9467,9 @@
             <w:pPr>
               <w:jc w:val="center"/>
             </w:pPr>
+            <w:r>
+              <w:t>1*(3-0)=3</w:t>
+            </w:r>
           </w:p>
         </w:tc>
         <w:tc>
@@ -9232,6 +9481,9 @@
             <w:pPr>
               <w:jc w:val="center"/>
             </w:pPr>
+            <w:r>
+              <w:t>1*(3-0)=3</w:t>
+            </w:r>
           </w:p>
         </w:tc>
         <w:tc>
@@ -9243,6 +9495,9 @@
             <w:pPr>
               <w:jc w:val="center"/>
             </w:pPr>
+            <w:r>
+              <w:t>1*(1-0)=1</w:t>
+            </w:r>
           </w:p>
         </w:tc>
         <w:tc>
@@ -9257,20 +9512,26 @@
             <w:pPr>
               <w:jc w:val="center"/>
             </w:pPr>
-          </w:p>
-        </w:tc>
-        <w:tc>
-          <w:tcPr>
-            <w:tcW w:w="1350" w:type="dxa"/>
-            <w:tcBorders>
-              <w:left w:val="single" w:sz="12" w:space="0" w:color="auto"/>
-            </w:tcBorders>
-            <w:vAlign w:val="center"/>
-          </w:tcPr>
-          <w:p>
-            <w:pPr>
-              <w:jc w:val="center"/>
-            </w:pPr>
+            <w:r>
+              <w:t>1*(3-0)=3</w:t>
+            </w:r>
+          </w:p>
+        </w:tc>
+        <w:tc>
+          <w:tcPr>
+            <w:tcW w:w="1350" w:type="dxa"/>
+            <w:tcBorders>
+              <w:left w:val="single" w:sz="12" w:space="0" w:color="auto"/>
+            </w:tcBorders>
+            <w:vAlign w:val="center"/>
+          </w:tcPr>
+          <w:p>
+            <w:pPr>
+              <w:jc w:val="center"/>
+            </w:pPr>
+            <w:r>
+              <w:t>1*(3-0)=3</w:t>
+            </w:r>
           </w:p>
         </w:tc>
         <w:tc>
@@ -9282,6 +9543,9 @@
             <w:pPr>
               <w:jc w:val="center"/>
             </w:pPr>
+            <w:r>
+              <w:t>1*(4-0)=4</w:t>
+            </w:r>
           </w:p>
         </w:tc>
         <w:tc>
@@ -9290,7 +9554,14 @@
             <w:gridSpan w:val="2"/>
             <w:vAlign w:val="center"/>
           </w:tcPr>
-          <w:p/>
+          <w:p>
+            <w:pPr>
+              <w:jc w:val="center"/>
+            </w:pPr>
+            <w:r>
+              <w:t>1*(4-0)=4</w:t>
+            </w:r>
+          </w:p>
         </w:tc>
         <w:tc>
           <w:tcPr>
@@ -9304,6 +9575,9 @@
             <w:pPr>
               <w:jc w:val="center"/>
             </w:pPr>
+            <w:r>
+              <w:t>1*(3-0)=3</w:t>
+            </w:r>
           </w:p>
         </w:tc>
         <w:tc>
@@ -9315,20 +9589,26 @@
             <w:pPr>
               <w:jc w:val="center"/>
             </w:pPr>
-          </w:p>
-        </w:tc>
-        <w:tc>
-          <w:tcPr>
-            <w:tcW w:w="1350" w:type="dxa"/>
-            <w:tcBorders>
-              <w:right w:val="single" w:sz="12" w:space="0" w:color="auto"/>
-            </w:tcBorders>
-            <w:vAlign w:val="center"/>
-          </w:tcPr>
-          <w:p>
-            <w:pPr>
-              <w:jc w:val="center"/>
-            </w:pPr>
+            <w:r>
+              <w:t>1*(3-0)=3</w:t>
+            </w:r>
+          </w:p>
+        </w:tc>
+        <w:tc>
+          <w:tcPr>
+            <w:tcW w:w="1350" w:type="dxa"/>
+            <w:tcBorders>
+              <w:right w:val="single" w:sz="12" w:space="0" w:color="auto"/>
+            </w:tcBorders>
+            <w:vAlign w:val="center"/>
+          </w:tcPr>
+          <w:p>
+            <w:pPr>
+              <w:jc w:val="center"/>
+            </w:pPr>
+            <w:r>
+              <w:t>1*(2-0)=2</w:t>
+            </w:r>
           </w:p>
         </w:tc>
       </w:tr>
@@ -9366,6 +9646,9 @@
             <w:pPr>
               <w:jc w:val="center"/>
             </w:pPr>
+            <w:r>
+              <w:t>6.25%</w:t>
+            </w:r>
           </w:p>
         </w:tc>
         <w:tc>
@@ -9376,15 +9659,37 @@
           <w:p>
             <w:pPr>
               <w:jc w:val="center"/>
-            </w:pPr>
-          </w:p>
-        </w:tc>
-        <w:tc>
-          <w:tcPr>
-            <w:tcW w:w="1350" w:type="dxa"/>
-            <w:vAlign w:val="center"/>
-          </w:tcPr>
-          <w:p/>
+              <w:rPr>
+                <w:lang w:val="el-GR"/>
+              </w:rPr>
+            </w:pPr>
+            <w:r>
+              <w:rPr>
+                <w:lang w:val="el-GR"/>
+              </w:rPr>
+              <w:t>18.75%</w:t>
+            </w:r>
+          </w:p>
+        </w:tc>
+        <w:tc>
+          <w:tcPr>
+            <w:tcW w:w="1350" w:type="dxa"/>
+            <w:vAlign w:val="center"/>
+          </w:tcPr>
+          <w:p>
+            <w:pPr>
+              <w:jc w:val="center"/>
+              <w:rPr>
+                <w:lang w:val="el-GR"/>
+              </w:rPr>
+            </w:pPr>
+            <w:r>
+              <w:rPr>
+                <w:lang w:val="el-GR"/>
+              </w:rPr>
+              <w:t>37.5%</w:t>
+            </w:r>
+          </w:p>
         </w:tc>
         <w:tc>
           <w:tcPr>
@@ -9392,11 +9697,15 @@
             <w:tcBorders>
               <w:right w:val="single" w:sz="12" w:space="0" w:color="auto"/>
             </w:tcBorders>
-          </w:tcPr>
-          <w:p>
-            <w:pPr>
-              <w:jc w:val="center"/>
-            </w:pPr>
+            <w:vAlign w:val="center"/>
+          </w:tcPr>
+          <w:p>
+            <w:pPr>
+              <w:jc w:val="center"/>
+            </w:pPr>
+            <w:r>
+              <w:t>14.58%</w:t>
+            </w:r>
           </w:p>
         </w:tc>
         <w:tc>
@@ -9407,7 +9716,17 @@
             </w:tcBorders>
             <w:vAlign w:val="center"/>
           </w:tcPr>
-          <w:p/>
+          <w:p>
+            <w:pPr>
+              <w:jc w:val="center"/>
+              <w:rPr>
+                <w:lang w:val="el-GR"/>
+              </w:rPr>
+            </w:pPr>
+            <w:r>
+              <w:t>35.41%</w:t>
+            </w:r>
+          </w:p>
         </w:tc>
         <w:tc>
           <w:tcPr>
@@ -9417,7 +9736,16 @@
           <w:p>
             <w:pPr>
               <w:jc w:val="center"/>
-            </w:pPr>
+              <w:rPr>
+                <w:lang w:val="el-GR"/>
+              </w:rPr>
+            </w:pPr>
+            <w:r>
+              <w:rPr>
+                <w:lang w:val="el-GR"/>
+              </w:rPr>
+              <w:t>54.1%</w:t>
+            </w:r>
           </w:p>
         </w:tc>
         <w:tc>
@@ -9425,7 +9753,14 @@
             <w:tcW w:w="1710" w:type="dxa"/>
             <w:vAlign w:val="center"/>
           </w:tcPr>
-          <w:p/>
+          <w:p>
+            <w:pPr>
+              <w:jc w:val="center"/>
+            </w:pPr>
+            <w:r>
+              <w:t>56.25%</w:t>
+            </w:r>
+          </w:p>
         </w:tc>
         <w:tc>
           <w:tcPr>
@@ -9439,17 +9774,27 @@
             <w:pPr>
               <w:jc w:val="center"/>
             </w:pPr>
-          </w:p>
-        </w:tc>
-        <w:tc>
-          <w:tcPr>
-            <w:tcW w:w="1350" w:type="dxa"/>
-            <w:tcBorders>
-              <w:left w:val="single" w:sz="12" w:space="0" w:color="auto"/>
-            </w:tcBorders>
-            <w:vAlign w:val="center"/>
-          </w:tcPr>
-          <w:p/>
+            <w:r>
+              <w:t>22.91%</w:t>
+            </w:r>
+          </w:p>
+        </w:tc>
+        <w:tc>
+          <w:tcPr>
+            <w:tcW w:w="1350" w:type="dxa"/>
+            <w:tcBorders>
+              <w:left w:val="single" w:sz="12" w:space="0" w:color="auto"/>
+            </w:tcBorders>
+            <w:vAlign w:val="center"/>
+          </w:tcPr>
+          <w:p>
+            <w:pPr>
+              <w:jc w:val="center"/>
+            </w:pPr>
+            <w:r>
+              <w:t>22.91%</w:t>
+            </w:r>
+          </w:p>
         </w:tc>
         <w:tc>
           <w:tcPr>
@@ -9460,6 +9805,9 @@
             <w:pPr>
               <w:jc w:val="center"/>
             </w:pPr>
+            <w:r>
+              <w:t>37.5%</w:t>
+            </w:r>
           </w:p>
         </w:tc>
         <w:tc>
@@ -9468,7 +9816,20 @@
             <w:gridSpan w:val="2"/>
             <w:vAlign w:val="center"/>
           </w:tcPr>
-          <w:p/>
+          <w:p>
+            <w:pPr>
+              <w:jc w:val="center"/>
+              <w:rPr>
+                <w:lang w:val="el-GR"/>
+              </w:rPr>
+            </w:pPr>
+            <w:r>
+              <w:rPr>
+                <w:lang w:val="el-GR"/>
+              </w:rPr>
+              <w:t>20.8%</w:t>
+            </w:r>
+          </w:p>
         </w:tc>
         <w:tc>
           <w:tcPr>
@@ -9478,7 +9839,14 @@
             </w:tcBorders>
             <w:vAlign w:val="center"/>
           </w:tcPr>
-          <w:p/>
+          <w:p>
+            <w:pPr>
+              <w:jc w:val="center"/>
+            </w:pPr>
+            <w:r>
+              <w:t>68.75%</w:t>
+            </w:r>
+          </w:p>
         </w:tc>
         <w:tc>
           <w:tcPr>
@@ -9489,20 +9857,26 @@
             <w:pPr>
               <w:jc w:val="center"/>
             </w:pPr>
-          </w:p>
-        </w:tc>
-        <w:tc>
-          <w:tcPr>
-            <w:tcW w:w="1350" w:type="dxa"/>
-            <w:tcBorders>
-              <w:right w:val="single" w:sz="12" w:space="0" w:color="auto"/>
-            </w:tcBorders>
-            <w:vAlign w:val="center"/>
-          </w:tcPr>
-          <w:p>
-            <w:pPr>
-              <w:jc w:val="center"/>
-            </w:pPr>
+            <w:r>
+              <w:t>60.41%</w:t>
+            </w:r>
+          </w:p>
+        </w:tc>
+        <w:tc>
+          <w:tcPr>
+            <w:tcW w:w="1350" w:type="dxa"/>
+            <w:tcBorders>
+              <w:right w:val="single" w:sz="12" w:space="0" w:color="auto"/>
+            </w:tcBorders>
+            <w:vAlign w:val="center"/>
+          </w:tcPr>
+          <w:p>
+            <w:pPr>
+              <w:jc w:val="center"/>
+            </w:pPr>
+            <w:r>
+              <w:t>56.25%</w:t>
+            </w:r>
           </w:p>
         </w:tc>
       </w:tr>
@@ -9543,6 +9917,9 @@
             <w:pPr>
               <w:jc w:val="center"/>
             </w:pPr>
+            <w:r>
+              <w:t>0</w:t>
+            </w:r>
           </w:p>
         </w:tc>
         <w:tc>
@@ -9550,17 +9927,39 @@
             <w:tcW w:w="1530" w:type="dxa"/>
             <w:vAlign w:val="center"/>
           </w:tcPr>
-          <w:p/>
-        </w:tc>
-        <w:tc>
-          <w:tcPr>
-            <w:tcW w:w="1350" w:type="dxa"/>
-            <w:vAlign w:val="center"/>
-          </w:tcPr>
-          <w:p>
-            <w:pPr>
-              <w:jc w:val="center"/>
-            </w:pPr>
+          <w:p>
+            <w:pPr>
+              <w:jc w:val="center"/>
+              <w:rPr>
+                <w:lang w:val="el-GR"/>
+              </w:rPr>
+            </w:pPr>
+            <w:r>
+              <w:rPr>
+                <w:lang w:val="el-GR"/>
+              </w:rPr>
+              <w:t>0</w:t>
+            </w:r>
+          </w:p>
+        </w:tc>
+        <w:tc>
+          <w:tcPr>
+            <w:tcW w:w="1350" w:type="dxa"/>
+            <w:vAlign w:val="center"/>
+          </w:tcPr>
+          <w:p>
+            <w:pPr>
+              <w:jc w:val="center"/>
+              <w:rPr>
+                <w:lang w:val="el-GR"/>
+              </w:rPr>
+            </w:pPr>
+            <w:r>
+              <w:rPr>
+                <w:lang w:val="el-GR"/>
+              </w:rPr>
+              <w:t>2</w:t>
+            </w:r>
           </w:p>
         </w:tc>
         <w:tc>
@@ -9569,12 +9968,16 @@
             <w:tcBorders>
               <w:right w:val="single" w:sz="12" w:space="0" w:color="auto"/>
             </w:tcBorders>
+            <w:vAlign w:val="center"/>
           </w:tcPr>
           <w:p>
             <w:pPr>
               <w:spacing w:line="360" w:lineRule="auto"/>
               <w:jc w:val="center"/>
             </w:pPr>
+            <w:r>
+              <w:t>2</w:t>
+            </w:r>
           </w:p>
         </w:tc>
         <w:tc>
@@ -9588,7 +9991,17 @@
           <w:p>
             <w:pPr>
               <w:spacing w:line="360" w:lineRule="auto"/>
-            </w:pPr>
+              <w:jc w:val="center"/>
+              <w:rPr>
+                <w:lang w:val="el-GR"/>
+              </w:rPr>
+            </w:pPr>
+            <w:r>
+              <w:rPr>
+                <w:lang w:val="el-GR"/>
+              </w:rPr>
+              <w:t>2</w:t>
+            </w:r>
           </w:p>
         </w:tc>
         <w:tc>
@@ -9600,6 +10013,12 @@
             <w:pPr>
               <w:jc w:val="center"/>
             </w:pPr>
+            <w:r>
+              <w:rPr>
+                <w:lang w:val="el-GR"/>
+              </w:rPr>
+              <w:t>9</w:t>
+            </w:r>
           </w:p>
         </w:tc>
         <w:tc>
@@ -9611,6 +10030,9 @@
             <w:pPr>
               <w:jc w:val="center"/>
             </w:pPr>
+            <w:r>
+              <w:t>14</w:t>
+            </w:r>
           </w:p>
         </w:tc>
         <w:tc>
@@ -9625,20 +10047,26 @@
             <w:pPr>
               <w:jc w:val="center"/>
             </w:pPr>
-          </w:p>
-        </w:tc>
-        <w:tc>
-          <w:tcPr>
-            <w:tcW w:w="1350" w:type="dxa"/>
-            <w:tcBorders>
-              <w:left w:val="single" w:sz="12" w:space="0" w:color="auto"/>
-            </w:tcBorders>
-            <w:vAlign w:val="center"/>
-          </w:tcPr>
-          <w:p>
-            <w:pPr>
-              <w:jc w:val="center"/>
-            </w:pPr>
+            <w:r>
+              <w:t>1</w:t>
+            </w:r>
+          </w:p>
+        </w:tc>
+        <w:tc>
+          <w:tcPr>
+            <w:tcW w:w="1350" w:type="dxa"/>
+            <w:tcBorders>
+              <w:left w:val="single" w:sz="12" w:space="0" w:color="auto"/>
+            </w:tcBorders>
+            <w:vAlign w:val="center"/>
+          </w:tcPr>
+          <w:p>
+            <w:pPr>
+              <w:jc w:val="center"/>
+            </w:pPr>
+            <w:r>
+              <w:t>2</w:t>
+            </w:r>
           </w:p>
         </w:tc>
         <w:tc>
@@ -9650,6 +10078,9 @@
             <w:pPr>
               <w:jc w:val="center"/>
             </w:pPr>
+            <w:r>
+              <w:t>5</w:t>
+            </w:r>
           </w:p>
         </w:tc>
         <w:tc>
@@ -9661,7 +10092,16 @@
           <w:p>
             <w:pPr>
               <w:jc w:val="center"/>
-            </w:pPr>
+              <w:rPr>
+                <w:lang w:val="el-GR"/>
+              </w:rPr>
+            </w:pPr>
+            <w:r>
+              <w:rPr>
+                <w:lang w:val="el-GR"/>
+              </w:rPr>
+              <w:t>2</w:t>
+            </w:r>
           </w:p>
         </w:tc>
         <w:tc>
@@ -9676,6 +10116,9 @@
             <w:pPr>
               <w:jc w:val="center"/>
             </w:pPr>
+            <w:r>
+              <w:t>11</w:t>
+            </w:r>
           </w:p>
         </w:tc>
         <w:tc>
@@ -9687,26 +10130,32 @@
             <w:pPr>
               <w:jc w:val="center"/>
             </w:pPr>
-          </w:p>
-        </w:tc>
-        <w:tc>
-          <w:tcPr>
-            <w:tcW w:w="1350" w:type="dxa"/>
-            <w:tcBorders>
-              <w:right w:val="single" w:sz="12" w:space="0" w:color="auto"/>
-            </w:tcBorders>
-            <w:vAlign w:val="center"/>
-          </w:tcPr>
-          <w:p>
-            <w:pPr>
-              <w:jc w:val="center"/>
-            </w:pPr>
+            <w:r>
+              <w:t>10</w:t>
+            </w:r>
+          </w:p>
+        </w:tc>
+        <w:tc>
+          <w:tcPr>
+            <w:tcW w:w="1350" w:type="dxa"/>
+            <w:tcBorders>
+              <w:right w:val="single" w:sz="12" w:space="0" w:color="auto"/>
+            </w:tcBorders>
+            <w:vAlign w:val="center"/>
+          </w:tcPr>
+          <w:p>
+            <w:pPr>
+              <w:jc w:val="center"/>
+            </w:pPr>
+            <w:r>
+              <w:t>7</w:t>
+            </w:r>
           </w:p>
         </w:tc>
       </w:tr>
       <w:tr>
         <w:trPr>
-          <w:trHeight w:val="3755"/>
+          <w:trHeight w:val="3683"/>
         </w:trPr>
         <w:tc>
           <w:tcPr>
@@ -9744,6 +10193,9 @@
             <w:pPr>
               <w:jc w:val="center"/>
             </w:pPr>
+            <w:r>
+              <w:t>The Ai didn’t understand at all objects given in natural language</w:t>
+            </w:r>
           </w:p>
         </w:tc>
         <w:tc>
@@ -9755,17 +10207,23 @@
             <w:pPr>
               <w:jc w:val="center"/>
             </w:pPr>
-          </w:p>
-        </w:tc>
-        <w:tc>
-          <w:tcPr>
-            <w:tcW w:w="1350" w:type="dxa"/>
-            <w:vAlign w:val="center"/>
-          </w:tcPr>
-          <w:p>
-            <w:pPr>
-              <w:jc w:val="center"/>
-            </w:pPr>
+            <w:r>
+              <w:t>The Ai didn’t understand at all objects given in natural language</w:t>
+            </w:r>
+          </w:p>
+        </w:tc>
+        <w:tc>
+          <w:tcPr>
+            <w:tcW w:w="1350" w:type="dxa"/>
+            <w:vAlign w:val="center"/>
+          </w:tcPr>
+          <w:p>
+            <w:pPr>
+              <w:jc w:val="center"/>
+            </w:pPr>
+            <w:r>
+              <w:t>The Ai partially understood the objects given in natural language</w:t>
+            </w:r>
           </w:p>
         </w:tc>
         <w:tc>
@@ -9774,11 +10232,15 @@
             <w:tcBorders>
               <w:right w:val="single" w:sz="12" w:space="0" w:color="auto"/>
             </w:tcBorders>
-          </w:tcPr>
-          <w:p>
-            <w:pPr>
-              <w:jc w:val="center"/>
-            </w:pPr>
+            <w:vAlign w:val="center"/>
+          </w:tcPr>
+          <w:p>
+            <w:pPr>
+              <w:jc w:val="center"/>
+            </w:pPr>
+            <w:r>
+              <w:t>The Ai didn’t understand at all objects given in natural language</w:t>
+            </w:r>
           </w:p>
         </w:tc>
         <w:tc>
@@ -9793,6 +10255,9 @@
             <w:pPr>
               <w:jc w:val="center"/>
             </w:pPr>
+            <w:r>
+              <w:t>The Ai somewhat understood the objects given in natural language, but didn’t utilize them in all the step definitions</w:t>
+            </w:r>
           </w:p>
         </w:tc>
         <w:tc>
@@ -9804,6 +10269,12 @@
             <w:pPr>
               <w:jc w:val="center"/>
             </w:pPr>
+            <w:r>
+              <w:t xml:space="preserve">The Ai prefectly understood the objects given in natural language and used them </w:t>
+            </w:r>
+            <w:r>
+              <w:t>very good</w:t>
+            </w:r>
           </w:p>
         </w:tc>
         <w:tc>
@@ -9815,6 +10286,9 @@
             <w:pPr>
               <w:jc w:val="center"/>
             </w:pPr>
+            <w:r>
+              <w:t>The Ai somewhat understood the objects given in natural language, but didn’t utilize them in all the step definitions</w:t>
+            </w:r>
           </w:p>
         </w:tc>
         <w:tc>
@@ -9829,20 +10303,26 @@
             <w:pPr>
               <w:jc w:val="center"/>
             </w:pPr>
-          </w:p>
-        </w:tc>
-        <w:tc>
-          <w:tcPr>
-            <w:tcW w:w="1350" w:type="dxa"/>
-            <w:tcBorders>
-              <w:left w:val="single" w:sz="12" w:space="0" w:color="auto"/>
-            </w:tcBorders>
-            <w:vAlign w:val="center"/>
-          </w:tcPr>
-          <w:p>
-            <w:pPr>
-              <w:jc w:val="center"/>
-            </w:pPr>
+            <w:r>
+              <w:t>The Ai prefectly understood the objects given in natural language and used them very good</w:t>
+            </w:r>
+          </w:p>
+        </w:tc>
+        <w:tc>
+          <w:tcPr>
+            <w:tcW w:w="1350" w:type="dxa"/>
+            <w:tcBorders>
+              <w:left w:val="single" w:sz="12" w:space="0" w:color="auto"/>
+            </w:tcBorders>
+            <w:vAlign w:val="center"/>
+          </w:tcPr>
+          <w:p>
+            <w:pPr>
+              <w:jc w:val="center"/>
+            </w:pPr>
+            <w:r>
+              <w:t>The Ai didn’t understand at all objects given in natural language</w:t>
+            </w:r>
           </w:p>
         </w:tc>
         <w:tc>
@@ -9854,6 +10334,9 @@
             <w:pPr>
               <w:jc w:val="center"/>
             </w:pPr>
+            <w:r>
+              <w:t>The Ai somewhat understood the objects given in natural language, but didn’t utilize them in all the step definitions</w:t>
+            </w:r>
           </w:p>
         </w:tc>
         <w:tc>
@@ -9866,6 +10349,9 @@
             <w:pPr>
               <w:jc w:val="center"/>
             </w:pPr>
+            <w:r>
+              <w:t>The Ai somewhat understood the objects given in natural language, but didn’t utilize them in all the step definitions</w:t>
+            </w:r>
           </w:p>
         </w:tc>
         <w:tc>
@@ -9880,6 +10366,9 @@
             <w:pPr>
               <w:jc w:val="center"/>
             </w:pPr>
+            <w:r>
+              <w:t>The Ai prefectly understood the objects given in natural language and used them very good</w:t>
+            </w:r>
           </w:p>
         </w:tc>
         <w:tc>
@@ -9891,20 +10380,26 @@
             <w:pPr>
               <w:jc w:val="center"/>
             </w:pPr>
-          </w:p>
-        </w:tc>
-        <w:tc>
-          <w:tcPr>
-            <w:tcW w:w="1350" w:type="dxa"/>
-            <w:tcBorders>
-              <w:right w:val="single" w:sz="12" w:space="0" w:color="auto"/>
-            </w:tcBorders>
-            <w:vAlign w:val="center"/>
-          </w:tcPr>
-          <w:p>
-            <w:pPr>
-              <w:jc w:val="center"/>
-            </w:pPr>
+            <w:r>
+              <w:t>The Ai prefectly understood the objects given in natural language and used them very good</w:t>
+            </w:r>
+          </w:p>
+        </w:tc>
+        <w:tc>
+          <w:tcPr>
+            <w:tcW w:w="1350" w:type="dxa"/>
+            <w:tcBorders>
+              <w:right w:val="single" w:sz="12" w:space="0" w:color="auto"/>
+            </w:tcBorders>
+            <w:vAlign w:val="center"/>
+          </w:tcPr>
+          <w:p>
+            <w:pPr>
+              <w:jc w:val="center"/>
+            </w:pPr>
+            <w:r>
+              <w:t>The Ai prefectly understood the objects given in natural language and used them very good</w:t>
+            </w:r>
           </w:p>
         </w:tc>
       </w:tr>
@@ -9972,6 +10467,7 @@
             <w:tcBorders>
               <w:right w:val="single" w:sz="12" w:space="0" w:color="auto"/>
             </w:tcBorders>
+            <w:vAlign w:val="center"/>
           </w:tcPr>
           <w:p>
             <w:pPr>
@@ -10139,38 +10635,44 @@
           <w:p>
             <w:pPr>
               <w:jc w:val="center"/>
+            </w:pPr>
+            <w:r>
+              <w:t>1</w:t>
+            </w:r>
+          </w:p>
+        </w:tc>
+        <w:tc>
+          <w:tcPr>
+            <w:tcW w:w="1530" w:type="dxa"/>
+            <w:vAlign w:val="center"/>
+          </w:tcPr>
+          <w:p>
+            <w:pPr>
+              <w:jc w:val="center"/>
+            </w:pPr>
+            <w:r>
+              <w:t>3</w:t>
+            </w:r>
+          </w:p>
+        </w:tc>
+        <w:tc>
+          <w:tcPr>
+            <w:tcW w:w="1350" w:type="dxa"/>
+            <w:vAlign w:val="center"/>
+          </w:tcPr>
+          <w:p>
+            <w:pPr>
+              <w:jc w:val="center"/>
               <w:rPr>
                 <w:lang w:val="el-GR"/>
               </w:rPr>
             </w:pPr>
-          </w:p>
-        </w:tc>
-        <w:tc>
-          <w:tcPr>
-            <w:tcW w:w="1530" w:type="dxa"/>
-            <w:vAlign w:val="center"/>
-          </w:tcPr>
-          <w:p>
-            <w:pPr>
-              <w:jc w:val="center"/>
+            <w:r>
               <w:rPr>
                 <w:lang w:val="el-GR"/>
               </w:rPr>
-            </w:pPr>
-          </w:p>
-        </w:tc>
-        <w:tc>
-          <w:tcPr>
-            <w:tcW w:w="1350" w:type="dxa"/>
-            <w:vAlign w:val="center"/>
-          </w:tcPr>
-          <w:p>
-            <w:pPr>
-              <w:jc w:val="center"/>
-              <w:rPr>
-                <w:lang w:val="el-GR"/>
-              </w:rPr>
-            </w:pPr>
+              <w:t>2</w:t>
+            </w:r>
           </w:p>
         </w:tc>
         <w:tc>
@@ -10179,11 +10681,15 @@
             <w:tcBorders>
               <w:right w:val="single" w:sz="12" w:space="0" w:color="auto"/>
             </w:tcBorders>
-          </w:tcPr>
-          <w:p>
-            <w:pPr>
-              <w:jc w:val="center"/>
-            </w:pPr>
+            <w:vAlign w:val="center"/>
+          </w:tcPr>
+          <w:p>
+            <w:pPr>
+              <w:jc w:val="center"/>
+            </w:pPr>
+            <w:r>
+              <w:t>4</w:t>
+            </w:r>
           </w:p>
         </w:tc>
         <w:tc>
@@ -10197,10 +10703,10 @@
           <w:p>
             <w:pPr>
               <w:jc w:val="center"/>
-              <w:rPr>
-                <w:lang w:val="el-GR"/>
-              </w:rPr>
-            </w:pPr>
+            </w:pPr>
+            <w:r>
+              <w:t>0</w:t>
+            </w:r>
           </w:p>
         </w:tc>
         <w:tc>
@@ -10212,6 +10718,9 @@
             <w:pPr>
               <w:jc w:val="center"/>
             </w:pPr>
+            <w:r>
+              <w:t>4</w:t>
+            </w:r>
           </w:p>
         </w:tc>
         <w:tc>
@@ -10222,10 +10731,10 @@
           <w:p>
             <w:pPr>
               <w:jc w:val="center"/>
-              <w:rPr>
-                <w:lang w:val="el-GR"/>
-              </w:rPr>
-            </w:pPr>
+            </w:pPr>
+            <w:r>
+              <w:t>1</w:t>
+            </w:r>
           </w:p>
         </w:tc>
         <w:tc>
@@ -10239,27 +10748,27 @@
           <w:p>
             <w:pPr>
               <w:jc w:val="center"/>
-              <w:rPr>
-                <w:lang w:val="el-GR"/>
-              </w:rPr>
-            </w:pPr>
-          </w:p>
-        </w:tc>
-        <w:tc>
-          <w:tcPr>
-            <w:tcW w:w="1350" w:type="dxa"/>
-            <w:tcBorders>
-              <w:left w:val="single" w:sz="12" w:space="0" w:color="auto"/>
-            </w:tcBorders>
-            <w:vAlign w:val="center"/>
-          </w:tcPr>
-          <w:p>
-            <w:pPr>
-              <w:jc w:val="center"/>
-              <w:rPr>
-                <w:lang w:val="el-GR"/>
-              </w:rPr>
-            </w:pPr>
+            </w:pPr>
+            <w:r>
+              <w:t>2</w:t>
+            </w:r>
+          </w:p>
+        </w:tc>
+        <w:tc>
+          <w:tcPr>
+            <w:tcW w:w="1350" w:type="dxa"/>
+            <w:tcBorders>
+              <w:left w:val="single" w:sz="12" w:space="0" w:color="auto"/>
+            </w:tcBorders>
+            <w:vAlign w:val="center"/>
+          </w:tcPr>
+          <w:p>
+            <w:pPr>
+              <w:jc w:val="center"/>
+            </w:pPr>
+            <w:r>
+              <w:t>3</w:t>
+            </w:r>
           </w:p>
         </w:tc>
         <w:tc>
@@ -10270,10 +10779,10 @@
           <w:p>
             <w:pPr>
               <w:jc w:val="center"/>
-              <w:rPr>
-                <w:lang w:val="el-GR"/>
-              </w:rPr>
-            </w:pPr>
+            </w:pPr>
+            <w:r>
+              <w:t>1</w:t>
+            </w:r>
           </w:p>
         </w:tc>
         <w:tc>
@@ -10285,10 +10794,10 @@
           <w:p>
             <w:pPr>
               <w:jc w:val="center"/>
-              <w:rPr>
-                <w:lang w:val="el-GR"/>
-              </w:rPr>
-            </w:pPr>
+            </w:pPr>
+            <w:r>
+              <w:t>4</w:t>
+            </w:r>
           </w:p>
         </w:tc>
         <w:tc>
@@ -10302,10 +10811,10 @@
           <w:p>
             <w:pPr>
               <w:jc w:val="center"/>
-              <w:rPr>
-                <w:lang w:val="el-GR"/>
-              </w:rPr>
-            </w:pPr>
+            </w:pPr>
+            <w:r>
+              <w:t>0</w:t>
+            </w:r>
           </w:p>
         </w:tc>
         <w:tc>
@@ -10316,27 +10825,27 @@
           <w:p>
             <w:pPr>
               <w:jc w:val="center"/>
-              <w:rPr>
-                <w:lang w:val="el-GR"/>
-              </w:rPr>
-            </w:pPr>
-          </w:p>
-        </w:tc>
-        <w:tc>
-          <w:tcPr>
-            <w:tcW w:w="1350" w:type="dxa"/>
-            <w:tcBorders>
-              <w:right w:val="single" w:sz="12" w:space="0" w:color="auto"/>
-            </w:tcBorders>
-            <w:vAlign w:val="center"/>
-          </w:tcPr>
-          <w:p>
-            <w:pPr>
-              <w:jc w:val="center"/>
-              <w:rPr>
-                <w:lang w:val="el-GR"/>
-              </w:rPr>
-            </w:pPr>
+            </w:pPr>
+            <w:r>
+              <w:t>0</w:t>
+            </w:r>
+          </w:p>
+        </w:tc>
+        <w:tc>
+          <w:tcPr>
+            <w:tcW w:w="1350" w:type="dxa"/>
+            <w:tcBorders>
+              <w:right w:val="single" w:sz="12" w:space="0" w:color="auto"/>
+            </w:tcBorders>
+            <w:vAlign w:val="center"/>
+          </w:tcPr>
+          <w:p>
+            <w:pPr>
+              <w:jc w:val="center"/>
+            </w:pPr>
+            <w:r>
+              <w:t>0</w:t>
+            </w:r>
           </w:p>
         </w:tc>
       </w:tr>
@@ -10374,6 +10883,9 @@
             <w:pPr>
               <w:jc w:val="center"/>
             </w:pPr>
+            <w:r>
+              <w:t>24</w:t>
+            </w:r>
           </w:p>
         </w:tc>
         <w:tc>
@@ -10385,17 +10897,29 @@
             <w:pPr>
               <w:jc w:val="center"/>
             </w:pPr>
-          </w:p>
-        </w:tc>
-        <w:tc>
-          <w:tcPr>
-            <w:tcW w:w="1350" w:type="dxa"/>
-            <w:vAlign w:val="center"/>
-          </w:tcPr>
-          <w:p>
-            <w:pPr>
-              <w:jc w:val="center"/>
-            </w:pPr>
+            <w:r>
+              <w:t>4</w:t>
+            </w:r>
+          </w:p>
+        </w:tc>
+        <w:tc>
+          <w:tcPr>
+            <w:tcW w:w="1350" w:type="dxa"/>
+            <w:vAlign w:val="center"/>
+          </w:tcPr>
+          <w:p>
+            <w:pPr>
+              <w:jc w:val="center"/>
+              <w:rPr>
+                <w:lang w:val="el-GR"/>
+              </w:rPr>
+            </w:pPr>
+            <w:r>
+              <w:rPr>
+                <w:lang w:val="el-GR"/>
+              </w:rPr>
+              <w:t>7</w:t>
+            </w:r>
           </w:p>
         </w:tc>
         <w:tc>
@@ -10404,11 +10928,15 @@
             <w:tcBorders>
               <w:right w:val="single" w:sz="12" w:space="0" w:color="auto"/>
             </w:tcBorders>
-          </w:tcPr>
-          <w:p>
-            <w:pPr>
-              <w:jc w:val="center"/>
-            </w:pPr>
+            <w:vAlign w:val="center"/>
+          </w:tcPr>
+          <w:p>
+            <w:pPr>
+              <w:jc w:val="center"/>
+            </w:pPr>
+            <w:r>
+              <w:t>38</w:t>
+            </w:r>
           </w:p>
         </w:tc>
         <w:tc>
@@ -10423,6 +10951,9 @@
             <w:pPr>
               <w:jc w:val="center"/>
             </w:pPr>
+            <w:r>
+              <w:t>6</w:t>
+            </w:r>
           </w:p>
         </w:tc>
         <w:tc>
@@ -10434,6 +10965,9 @@
             <w:pPr>
               <w:jc w:val="center"/>
             </w:pPr>
+            <w:r>
+              <w:t>12</w:t>
+            </w:r>
           </w:p>
         </w:tc>
         <w:tc>
@@ -10445,6 +10979,9 @@
             <w:pPr>
               <w:jc w:val="center"/>
             </w:pPr>
+            <w:r>
+              <w:t>0</w:t>
+            </w:r>
           </w:p>
         </w:tc>
         <w:tc>
@@ -10459,20 +10996,26 @@
             <w:pPr>
               <w:jc w:val="center"/>
             </w:pPr>
-          </w:p>
-        </w:tc>
-        <w:tc>
-          <w:tcPr>
-            <w:tcW w:w="1350" w:type="dxa"/>
-            <w:tcBorders>
-              <w:left w:val="single" w:sz="12" w:space="0" w:color="auto"/>
-            </w:tcBorders>
-            <w:vAlign w:val="center"/>
-          </w:tcPr>
-          <w:p>
-            <w:pPr>
-              <w:jc w:val="center"/>
-            </w:pPr>
+            <w:r>
+              <w:t>3</w:t>
+            </w:r>
+          </w:p>
+        </w:tc>
+        <w:tc>
+          <w:tcPr>
+            <w:tcW w:w="1350" w:type="dxa"/>
+            <w:tcBorders>
+              <w:left w:val="single" w:sz="12" w:space="0" w:color="auto"/>
+            </w:tcBorders>
+            <w:vAlign w:val="center"/>
+          </w:tcPr>
+          <w:p>
+            <w:pPr>
+              <w:jc w:val="center"/>
+            </w:pPr>
+            <w:r>
+              <w:t>5</w:t>
+            </w:r>
           </w:p>
         </w:tc>
         <w:tc>
@@ -10484,6 +11027,9 @@
             <w:pPr>
               <w:jc w:val="center"/>
             </w:pPr>
+            <w:r>
+              <w:t>0</w:t>
+            </w:r>
           </w:p>
         </w:tc>
         <w:tc>
@@ -10496,6 +11042,9 @@
             <w:pPr>
               <w:jc w:val="center"/>
             </w:pPr>
+            <w:r>
+              <w:t>7</w:t>
+            </w:r>
           </w:p>
         </w:tc>
         <w:tc>
@@ -10510,6 +11059,9 @@
             <w:pPr>
               <w:jc w:val="center"/>
             </w:pPr>
+            <w:r>
+              <w:t>0</w:t>
+            </w:r>
           </w:p>
         </w:tc>
         <w:tc>
@@ -10521,20 +11073,26 @@
             <w:pPr>
               <w:jc w:val="center"/>
             </w:pPr>
-          </w:p>
-        </w:tc>
-        <w:tc>
-          <w:tcPr>
-            <w:tcW w:w="1350" w:type="dxa"/>
-            <w:tcBorders>
-              <w:right w:val="single" w:sz="12" w:space="0" w:color="auto"/>
-            </w:tcBorders>
-            <w:vAlign w:val="center"/>
-          </w:tcPr>
-          <w:p>
-            <w:pPr>
-              <w:jc w:val="center"/>
-            </w:pPr>
+            <w:r>
+              <w:t>2</w:t>
+            </w:r>
+          </w:p>
+        </w:tc>
+        <w:tc>
+          <w:tcPr>
+            <w:tcW w:w="1350" w:type="dxa"/>
+            <w:tcBorders>
+              <w:right w:val="single" w:sz="12" w:space="0" w:color="auto"/>
+            </w:tcBorders>
+            <w:vAlign w:val="center"/>
+          </w:tcPr>
+          <w:p>
+            <w:pPr>
+              <w:jc w:val="center"/>
+            </w:pPr>
+            <w:r>
+              <w:t>9</w:t>
+            </w:r>
           </w:p>
         </w:tc>
       </w:tr>

</xml_diff>